<commit_message>
Added ability to export consultation log. Makes assumption that the Restaging date is the exam date under consideration and exports the lesion data assoc. with that exam
</commit_message>
<xml_diff>
--- a/CIPS_Consult_Log.docx
+++ b/CIPS_Consult_Log.docx
@@ -192,7 +192,7 @@
       </w:pPr>
       <w:r>
         <w:pict>
-          <v:rect id="_x0000_i1042" style="width:462.85pt;height:1.45pt" o:hrpct="989" o:hralign="center" o:hrstd="t" o:hr="t" fillcolor="#a0a0a0" stroked="f"/>
+          <v:rect id="_x0000_i1025" style="width:462.85pt;height:1.45pt" o:hrpct="989" o:hralign="center" o:hrstd="t" o:hr="t" fillcolor="#a0a0a0" stroked="f"/>
         </w:pict>
       </w:r>
       <w:r>
@@ -328,7 +328,7 @@
     <w:p>
       <w:r>
         <w:pict>
-          <v:rect id="_x0000_i1044" style="width:462.85pt;height:1.45pt" o:hrpct="989" o:hralign="center" o:hrstd="t" o:hr="t" fillcolor="#a0a0a0" stroked="f"/>
+          <v:rect id="_x0000_i1026" style="width:462.85pt;height:1.45pt" o:hrpct="989" o:hralign="center" o:hrstd="t" o:hr="t" fillcolor="#a0a0a0" stroked="f"/>
         </w:pict>
       </w:r>
     </w:p>
@@ -437,6 +437,7 @@
             <w:gridSpan w:val="2"/>
             <w:tcBorders>
               <w:left w:val="nil"/>
+              <w:bottom w:val="single" w:sz="4" w:space="0" w:color="auto"/>
             </w:tcBorders>
             <w:vAlign w:val="center"/>
           </w:tcPr>
@@ -473,6 +474,7 @@
             <w:tcW w:w="8100" w:type="dxa"/>
             <w:gridSpan w:val="2"/>
             <w:tcBorders>
+              <w:top w:val="single" w:sz="4" w:space="0" w:color="auto"/>
               <w:left w:val="nil"/>
             </w:tcBorders>
             <w:vAlign w:val="center"/>
@@ -495,10 +497,7 @@
             </w:tcBorders>
             <w:vAlign w:val="center"/>
           </w:tcPr>
-          <w:p>
-            <w:bookmarkStart w:id="0" w:name="_GoBack"/>
-            <w:bookmarkEnd w:id="0"/>
-          </w:p>
+          <w:p/>
         </w:tc>
         <w:tc>
           <w:tcPr>
@@ -708,7 +707,7 @@
     <w:p>
       <w:r>
         <w:pict>
-          <v:rect id="_x0000_i1043" style="width:462.85pt;height:1.45pt" o:hrpct="989" o:hralign="center" o:hrstd="t" o:hr="t" fillcolor="#a0a0a0" stroked="f"/>
+          <v:rect id="_x0000_i1027" style="width:462.85pt;height:1.45pt" o:hrpct="989" o:hralign="center" o:hrstd="t" o:hr="t" fillcolor="#a0a0a0" stroked="f"/>
         </w:pict>
       </w:r>
     </w:p>
@@ -842,10 +841,10 @@
         <w:tblLook w:val="04A0" w:firstRow="1" w:lastRow="0" w:firstColumn="1" w:lastColumn="0" w:noHBand="0" w:noVBand="1"/>
       </w:tblPr>
       <w:tblGrid>
-        <w:gridCol w:w="882"/>
-        <w:gridCol w:w="1162"/>
-        <w:gridCol w:w="1821"/>
-        <w:gridCol w:w="3150"/>
+        <w:gridCol w:w="805"/>
+        <w:gridCol w:w="1530"/>
+        <w:gridCol w:w="1620"/>
+        <w:gridCol w:w="3060"/>
         <w:gridCol w:w="630"/>
         <w:gridCol w:w="990"/>
         <w:gridCol w:w="995"/>
@@ -856,7 +855,168 @@
         </w:trPr>
         <w:tc>
           <w:tcPr>
-            <w:tcW w:w="882" w:type="dxa"/>
+            <w:tcW w:w="805" w:type="dxa"/>
+            <w:vAlign w:val="center"/>
+          </w:tcPr>
+          <w:p>
+            <w:pPr>
+              <w:jc w:val="center"/>
+              <w:rPr>
+                <w:b/>
+                <w:i/>
+              </w:rPr>
+            </w:pPr>
+            <w:bookmarkStart w:id="0" w:name="_GoBack" w:colFirst="0" w:colLast="6"/>
+            <w:r>
+              <w:rPr>
+                <w:b/>
+                <w:i/>
+              </w:rPr>
+              <w:t>Lesion</w:t>
+            </w:r>
+          </w:p>
+        </w:tc>
+        <w:tc>
+          <w:tcPr>
+            <w:tcW w:w="1530" w:type="dxa"/>
+            <w:vAlign w:val="center"/>
+          </w:tcPr>
+          <w:p>
+            <w:pPr>
+              <w:jc w:val="center"/>
+              <w:rPr>
+                <w:b/>
+                <w:i/>
+              </w:rPr>
+            </w:pPr>
+            <w:r>
+              <w:rPr>
+                <w:b/>
+                <w:i/>
+              </w:rPr>
+              <w:t>TL/NTL/NL</w:t>
+            </w:r>
+          </w:p>
+        </w:tc>
+        <w:tc>
+          <w:tcPr>
+            <w:tcW w:w="1620" w:type="dxa"/>
+            <w:vAlign w:val="center"/>
+          </w:tcPr>
+          <w:p>
+            <w:pPr>
+              <w:jc w:val="center"/>
+              <w:rPr>
+                <w:b/>
+                <w:i/>
+              </w:rPr>
+            </w:pPr>
+            <w:r>
+              <w:rPr>
+                <w:b/>
+                <w:i/>
+              </w:rPr>
+              <w:t>Modality/Area</w:t>
+            </w:r>
+          </w:p>
+        </w:tc>
+        <w:tc>
+          <w:tcPr>
+            <w:tcW w:w="3060" w:type="dxa"/>
+            <w:vAlign w:val="center"/>
+          </w:tcPr>
+          <w:p>
+            <w:pPr>
+              <w:jc w:val="center"/>
+              <w:rPr>
+                <w:b/>
+                <w:i/>
+              </w:rPr>
+            </w:pPr>
+            <w:r>
+              <w:rPr>
+                <w:b/>
+                <w:i/>
+              </w:rPr>
+              <w:t>Description</w:t>
+            </w:r>
+          </w:p>
+        </w:tc>
+        <w:tc>
+          <w:tcPr>
+            <w:tcW w:w="630" w:type="dxa"/>
+            <w:vAlign w:val="center"/>
+          </w:tcPr>
+          <w:p>
+            <w:pPr>
+              <w:jc w:val="center"/>
+              <w:rPr>
+                <w:b/>
+                <w:i/>
+              </w:rPr>
+            </w:pPr>
+            <w:r>
+              <w:rPr>
+                <w:b/>
+                <w:i/>
+              </w:rPr>
+              <w:t>Size</w:t>
+            </w:r>
+          </w:p>
+        </w:tc>
+        <w:tc>
+          <w:tcPr>
+            <w:tcW w:w="990" w:type="dxa"/>
+            <w:vAlign w:val="center"/>
+          </w:tcPr>
+          <w:p>
+            <w:pPr>
+              <w:jc w:val="center"/>
+              <w:rPr>
+                <w:b/>
+                <w:i/>
+              </w:rPr>
+            </w:pPr>
+            <w:r>
+              <w:rPr>
+                <w:b/>
+                <w:i/>
+              </w:rPr>
+              <w:t>Series #</w:t>
+            </w:r>
+          </w:p>
+        </w:tc>
+        <w:tc>
+          <w:tcPr>
+            <w:tcW w:w="995" w:type="dxa"/>
+            <w:vAlign w:val="center"/>
+          </w:tcPr>
+          <w:p>
+            <w:pPr>
+              <w:jc w:val="center"/>
+              <w:rPr>
+                <w:b/>
+                <w:i/>
+              </w:rPr>
+            </w:pPr>
+            <w:r>
+              <w:rPr>
+                <w:b/>
+                <w:i/>
+              </w:rPr>
+              <w:t>Image #</w:t>
+            </w:r>
+          </w:p>
+        </w:tc>
+      </w:tr>
+      <w:bookmarkEnd w:id="0"/>
+      <w:tr>
+        <w:trPr>
+          <w:jc w:val="center"/>
+        </w:trPr>
+        <w:tc>
+          <w:tcPr>
+            <w:tcW w:w="805" w:type="dxa"/>
             <w:vAlign w:val="center"/>
           </w:tcPr>
           <w:p>
@@ -864,13 +1024,60 @@
               <w:jc w:val="center"/>
             </w:pPr>
             <w:r>
-              <w:t>Lesion</w:t>
-            </w:r>
-          </w:p>
-        </w:tc>
-        <w:tc>
-          <w:tcPr>
-            <w:tcW w:w="1162" w:type="dxa"/>
+              <w:t>1</w:t>
+            </w:r>
+          </w:p>
+        </w:tc>
+        <w:tc>
+          <w:tcPr>
+            <w:tcW w:w="1530" w:type="dxa"/>
+            <w:vAlign w:val="center"/>
+          </w:tcPr>
+          <w:p/>
+        </w:tc>
+        <w:tc>
+          <w:tcPr>
+            <w:tcW w:w="1620" w:type="dxa"/>
+            <w:vAlign w:val="center"/>
+          </w:tcPr>
+          <w:p/>
+        </w:tc>
+        <w:tc>
+          <w:tcPr>
+            <w:tcW w:w="3060" w:type="dxa"/>
+            <w:vAlign w:val="center"/>
+          </w:tcPr>
+          <w:p/>
+        </w:tc>
+        <w:tc>
+          <w:tcPr>
+            <w:tcW w:w="630" w:type="dxa"/>
+            <w:vAlign w:val="center"/>
+          </w:tcPr>
+          <w:p/>
+        </w:tc>
+        <w:tc>
+          <w:tcPr>
+            <w:tcW w:w="990" w:type="dxa"/>
+            <w:vAlign w:val="center"/>
+          </w:tcPr>
+          <w:p/>
+        </w:tc>
+        <w:tc>
+          <w:tcPr>
+            <w:tcW w:w="995" w:type="dxa"/>
+            <w:vAlign w:val="center"/>
+          </w:tcPr>
+          <w:p/>
+        </w:tc>
+      </w:tr>
+      <w:tr>
+        <w:trPr>
+          <w:jc w:val="center"/>
+        </w:trPr>
+        <w:tc>
+          <w:tcPr>
+            <w:tcW w:w="805" w:type="dxa"/>
             <w:vAlign w:val="center"/>
           </w:tcPr>
           <w:p>
@@ -878,13 +1085,60 @@
               <w:jc w:val="center"/>
             </w:pPr>
             <w:r>
-              <w:t>TL/NTL/NL</w:t>
-            </w:r>
-          </w:p>
-        </w:tc>
-        <w:tc>
-          <w:tcPr>
-            <w:tcW w:w="1821" w:type="dxa"/>
+              <w:t>2</w:t>
+            </w:r>
+          </w:p>
+        </w:tc>
+        <w:tc>
+          <w:tcPr>
+            <w:tcW w:w="1530" w:type="dxa"/>
+            <w:vAlign w:val="center"/>
+          </w:tcPr>
+          <w:p/>
+        </w:tc>
+        <w:tc>
+          <w:tcPr>
+            <w:tcW w:w="1620" w:type="dxa"/>
+            <w:vAlign w:val="center"/>
+          </w:tcPr>
+          <w:p/>
+        </w:tc>
+        <w:tc>
+          <w:tcPr>
+            <w:tcW w:w="3060" w:type="dxa"/>
+            <w:vAlign w:val="center"/>
+          </w:tcPr>
+          <w:p/>
+        </w:tc>
+        <w:tc>
+          <w:tcPr>
+            <w:tcW w:w="630" w:type="dxa"/>
+            <w:vAlign w:val="center"/>
+          </w:tcPr>
+          <w:p/>
+        </w:tc>
+        <w:tc>
+          <w:tcPr>
+            <w:tcW w:w="990" w:type="dxa"/>
+            <w:vAlign w:val="center"/>
+          </w:tcPr>
+          <w:p/>
+        </w:tc>
+        <w:tc>
+          <w:tcPr>
+            <w:tcW w:w="995" w:type="dxa"/>
+            <w:vAlign w:val="center"/>
+          </w:tcPr>
+          <w:p/>
+        </w:tc>
+      </w:tr>
+      <w:tr>
+        <w:trPr>
+          <w:jc w:val="center"/>
+        </w:trPr>
+        <w:tc>
+          <w:tcPr>
+            <w:tcW w:w="805" w:type="dxa"/>
             <w:vAlign w:val="center"/>
           </w:tcPr>
           <w:p>
@@ -892,13 +1146,60 @@
               <w:jc w:val="center"/>
             </w:pPr>
             <w:r>
-              <w:t>Modality/Area</w:t>
-            </w:r>
-          </w:p>
-        </w:tc>
-        <w:tc>
-          <w:tcPr>
-            <w:tcW w:w="3150" w:type="dxa"/>
+              <w:t>3</w:t>
+            </w:r>
+          </w:p>
+        </w:tc>
+        <w:tc>
+          <w:tcPr>
+            <w:tcW w:w="1530" w:type="dxa"/>
+            <w:vAlign w:val="center"/>
+          </w:tcPr>
+          <w:p/>
+        </w:tc>
+        <w:tc>
+          <w:tcPr>
+            <w:tcW w:w="1620" w:type="dxa"/>
+            <w:vAlign w:val="center"/>
+          </w:tcPr>
+          <w:p/>
+        </w:tc>
+        <w:tc>
+          <w:tcPr>
+            <w:tcW w:w="3060" w:type="dxa"/>
+            <w:vAlign w:val="center"/>
+          </w:tcPr>
+          <w:p/>
+        </w:tc>
+        <w:tc>
+          <w:tcPr>
+            <w:tcW w:w="630" w:type="dxa"/>
+            <w:vAlign w:val="center"/>
+          </w:tcPr>
+          <w:p/>
+        </w:tc>
+        <w:tc>
+          <w:tcPr>
+            <w:tcW w:w="990" w:type="dxa"/>
+            <w:vAlign w:val="center"/>
+          </w:tcPr>
+          <w:p/>
+        </w:tc>
+        <w:tc>
+          <w:tcPr>
+            <w:tcW w:w="995" w:type="dxa"/>
+            <w:vAlign w:val="center"/>
+          </w:tcPr>
+          <w:p/>
+        </w:tc>
+      </w:tr>
+      <w:tr>
+        <w:trPr>
+          <w:jc w:val="center"/>
+        </w:trPr>
+        <w:tc>
+          <w:tcPr>
+            <w:tcW w:w="805" w:type="dxa"/>
             <w:vAlign w:val="center"/>
           </w:tcPr>
           <w:p>
@@ -906,13 +1207,60 @@
               <w:jc w:val="center"/>
             </w:pPr>
             <w:r>
-              <w:t>Description</w:t>
-            </w:r>
-          </w:p>
+              <w:t>4</w:t>
+            </w:r>
+          </w:p>
+        </w:tc>
+        <w:tc>
+          <w:tcPr>
+            <w:tcW w:w="1530" w:type="dxa"/>
+            <w:vAlign w:val="center"/>
+          </w:tcPr>
+          <w:p/>
+        </w:tc>
+        <w:tc>
+          <w:tcPr>
+            <w:tcW w:w="1620" w:type="dxa"/>
+            <w:vAlign w:val="center"/>
+          </w:tcPr>
+          <w:p/>
+        </w:tc>
+        <w:tc>
+          <w:tcPr>
+            <w:tcW w:w="3060" w:type="dxa"/>
+            <w:vAlign w:val="center"/>
+          </w:tcPr>
+          <w:p/>
         </w:tc>
         <w:tc>
           <w:tcPr>
             <w:tcW w:w="630" w:type="dxa"/>
+            <w:vAlign w:val="center"/>
+          </w:tcPr>
+          <w:p/>
+        </w:tc>
+        <w:tc>
+          <w:tcPr>
+            <w:tcW w:w="990" w:type="dxa"/>
+            <w:vAlign w:val="center"/>
+          </w:tcPr>
+          <w:p/>
+        </w:tc>
+        <w:tc>
+          <w:tcPr>
+            <w:tcW w:w="995" w:type="dxa"/>
+            <w:vAlign w:val="center"/>
+          </w:tcPr>
+          <w:p/>
+        </w:tc>
+      </w:tr>
+      <w:tr>
+        <w:trPr>
+          <w:jc w:val="center"/>
+        </w:trPr>
+        <w:tc>
+          <w:tcPr>
+            <w:tcW w:w="805" w:type="dxa"/>
             <w:vAlign w:val="center"/>
           </w:tcPr>
           <w:p>
@@ -920,13 +1268,60 @@
               <w:jc w:val="center"/>
             </w:pPr>
             <w:r>
-              <w:t>Size</w:t>
-            </w:r>
-          </w:p>
+              <w:t>5</w:t>
+            </w:r>
+          </w:p>
+        </w:tc>
+        <w:tc>
+          <w:tcPr>
+            <w:tcW w:w="1530" w:type="dxa"/>
+            <w:vAlign w:val="center"/>
+          </w:tcPr>
+          <w:p/>
+        </w:tc>
+        <w:tc>
+          <w:tcPr>
+            <w:tcW w:w="1620" w:type="dxa"/>
+            <w:vAlign w:val="center"/>
+          </w:tcPr>
+          <w:p/>
+        </w:tc>
+        <w:tc>
+          <w:tcPr>
+            <w:tcW w:w="3060" w:type="dxa"/>
+            <w:vAlign w:val="center"/>
+          </w:tcPr>
+          <w:p/>
+        </w:tc>
+        <w:tc>
+          <w:tcPr>
+            <w:tcW w:w="630" w:type="dxa"/>
+            <w:vAlign w:val="center"/>
+          </w:tcPr>
+          <w:p/>
         </w:tc>
         <w:tc>
           <w:tcPr>
             <w:tcW w:w="990" w:type="dxa"/>
+            <w:vAlign w:val="center"/>
+          </w:tcPr>
+          <w:p/>
+        </w:tc>
+        <w:tc>
+          <w:tcPr>
+            <w:tcW w:w="995" w:type="dxa"/>
+            <w:vAlign w:val="center"/>
+          </w:tcPr>
+          <w:p/>
+        </w:tc>
+      </w:tr>
+      <w:tr>
+        <w:trPr>
+          <w:jc w:val="center"/>
+        </w:trPr>
+        <w:tc>
+          <w:tcPr>
+            <w:tcW w:w="805" w:type="dxa"/>
             <w:vAlign w:val="center"/>
           </w:tcPr>
           <w:p>
@@ -934,13 +1329,60 @@
               <w:jc w:val="center"/>
             </w:pPr>
             <w:r>
-              <w:t>Series #</w:t>
-            </w:r>
-          </w:p>
+              <w:t>6</w:t>
+            </w:r>
+          </w:p>
+        </w:tc>
+        <w:tc>
+          <w:tcPr>
+            <w:tcW w:w="1530" w:type="dxa"/>
+            <w:vAlign w:val="center"/>
+          </w:tcPr>
+          <w:p/>
+        </w:tc>
+        <w:tc>
+          <w:tcPr>
+            <w:tcW w:w="1620" w:type="dxa"/>
+            <w:vAlign w:val="center"/>
+          </w:tcPr>
+          <w:p/>
+        </w:tc>
+        <w:tc>
+          <w:tcPr>
+            <w:tcW w:w="3060" w:type="dxa"/>
+            <w:vAlign w:val="center"/>
+          </w:tcPr>
+          <w:p/>
+        </w:tc>
+        <w:tc>
+          <w:tcPr>
+            <w:tcW w:w="630" w:type="dxa"/>
+            <w:vAlign w:val="center"/>
+          </w:tcPr>
+          <w:p/>
+        </w:tc>
+        <w:tc>
+          <w:tcPr>
+            <w:tcW w:w="990" w:type="dxa"/>
+            <w:vAlign w:val="center"/>
+          </w:tcPr>
+          <w:p/>
         </w:tc>
         <w:tc>
           <w:tcPr>
             <w:tcW w:w="995" w:type="dxa"/>
+            <w:vAlign w:val="center"/>
+          </w:tcPr>
+          <w:p/>
+        </w:tc>
+      </w:tr>
+      <w:tr>
+        <w:trPr>
+          <w:jc w:val="center"/>
+        </w:trPr>
+        <w:tc>
+          <w:tcPr>
+            <w:tcW w:w="805" w:type="dxa"/>
             <w:vAlign w:val="center"/>
           </w:tcPr>
           <w:p>
@@ -948,9 +1390,51 @@
               <w:jc w:val="center"/>
             </w:pPr>
             <w:r>
-              <w:t>Image #</w:t>
-            </w:r>
-          </w:p>
+              <w:t>7</w:t>
+            </w:r>
+          </w:p>
+        </w:tc>
+        <w:tc>
+          <w:tcPr>
+            <w:tcW w:w="1530" w:type="dxa"/>
+            <w:vAlign w:val="center"/>
+          </w:tcPr>
+          <w:p/>
+        </w:tc>
+        <w:tc>
+          <w:tcPr>
+            <w:tcW w:w="1620" w:type="dxa"/>
+            <w:vAlign w:val="center"/>
+          </w:tcPr>
+          <w:p/>
+        </w:tc>
+        <w:tc>
+          <w:tcPr>
+            <w:tcW w:w="3060" w:type="dxa"/>
+            <w:vAlign w:val="center"/>
+          </w:tcPr>
+          <w:p/>
+        </w:tc>
+        <w:tc>
+          <w:tcPr>
+            <w:tcW w:w="630" w:type="dxa"/>
+            <w:vAlign w:val="center"/>
+          </w:tcPr>
+          <w:p/>
+        </w:tc>
+        <w:tc>
+          <w:tcPr>
+            <w:tcW w:w="990" w:type="dxa"/>
+            <w:vAlign w:val="center"/>
+          </w:tcPr>
+          <w:p/>
+        </w:tc>
+        <w:tc>
+          <w:tcPr>
+            <w:tcW w:w="995" w:type="dxa"/>
+            <w:vAlign w:val="center"/>
+          </w:tcPr>
+          <w:p/>
         </w:tc>
       </w:tr>
       <w:tr>
@@ -959,7 +1443,7 @@
         </w:trPr>
         <w:tc>
           <w:tcPr>
-            <w:tcW w:w="882" w:type="dxa"/>
+            <w:tcW w:w="805" w:type="dxa"/>
             <w:vAlign w:val="center"/>
           </w:tcPr>
           <w:p>
@@ -967,454 +1451,27 @@
               <w:jc w:val="center"/>
             </w:pPr>
             <w:r>
-              <w:t>1</w:t>
-            </w:r>
-          </w:p>
-        </w:tc>
-        <w:tc>
-          <w:tcPr>
-            <w:tcW w:w="1162" w:type="dxa"/>
-            <w:vAlign w:val="center"/>
-          </w:tcPr>
-          <w:p/>
-        </w:tc>
-        <w:tc>
-          <w:tcPr>
-            <w:tcW w:w="1821" w:type="dxa"/>
-            <w:vAlign w:val="center"/>
-          </w:tcPr>
-          <w:p/>
-        </w:tc>
-        <w:tc>
-          <w:tcPr>
-            <w:tcW w:w="3150" w:type="dxa"/>
-            <w:vAlign w:val="center"/>
-          </w:tcPr>
-          <w:p/>
-        </w:tc>
-        <w:tc>
-          <w:tcPr>
-            <w:tcW w:w="630" w:type="dxa"/>
-            <w:vAlign w:val="center"/>
-          </w:tcPr>
-          <w:p/>
-        </w:tc>
-        <w:tc>
-          <w:tcPr>
-            <w:tcW w:w="990" w:type="dxa"/>
-            <w:vAlign w:val="center"/>
-          </w:tcPr>
-          <w:p/>
-        </w:tc>
-        <w:tc>
-          <w:tcPr>
-            <w:tcW w:w="995" w:type="dxa"/>
-            <w:vAlign w:val="center"/>
-          </w:tcPr>
-          <w:p/>
-        </w:tc>
-      </w:tr>
-      <w:tr>
-        <w:trPr>
-          <w:jc w:val="center"/>
-        </w:trPr>
-        <w:tc>
-          <w:tcPr>
-            <w:tcW w:w="882" w:type="dxa"/>
-            <w:vAlign w:val="center"/>
-          </w:tcPr>
-          <w:p>
-            <w:pPr>
-              <w:jc w:val="center"/>
-            </w:pPr>
-            <w:r>
-              <w:t>2</w:t>
-            </w:r>
-          </w:p>
-        </w:tc>
-        <w:tc>
-          <w:tcPr>
-            <w:tcW w:w="1162" w:type="dxa"/>
-            <w:vAlign w:val="center"/>
-          </w:tcPr>
-          <w:p/>
-        </w:tc>
-        <w:tc>
-          <w:tcPr>
-            <w:tcW w:w="1821" w:type="dxa"/>
-            <w:vAlign w:val="center"/>
-          </w:tcPr>
-          <w:p/>
-        </w:tc>
-        <w:tc>
-          <w:tcPr>
-            <w:tcW w:w="3150" w:type="dxa"/>
-            <w:vAlign w:val="center"/>
-          </w:tcPr>
-          <w:p/>
-        </w:tc>
-        <w:tc>
-          <w:tcPr>
-            <w:tcW w:w="630" w:type="dxa"/>
-            <w:vAlign w:val="center"/>
-          </w:tcPr>
-          <w:p/>
-        </w:tc>
-        <w:tc>
-          <w:tcPr>
-            <w:tcW w:w="990" w:type="dxa"/>
-            <w:vAlign w:val="center"/>
-          </w:tcPr>
-          <w:p/>
-        </w:tc>
-        <w:tc>
-          <w:tcPr>
-            <w:tcW w:w="995" w:type="dxa"/>
-            <w:vAlign w:val="center"/>
-          </w:tcPr>
-          <w:p/>
-        </w:tc>
-      </w:tr>
-      <w:tr>
-        <w:trPr>
-          <w:jc w:val="center"/>
-        </w:trPr>
-        <w:tc>
-          <w:tcPr>
-            <w:tcW w:w="882" w:type="dxa"/>
-            <w:vAlign w:val="center"/>
-          </w:tcPr>
-          <w:p>
-            <w:pPr>
-              <w:jc w:val="center"/>
-            </w:pPr>
-            <w:r>
-              <w:t>3</w:t>
-            </w:r>
-          </w:p>
-        </w:tc>
-        <w:tc>
-          <w:tcPr>
-            <w:tcW w:w="1162" w:type="dxa"/>
-            <w:vAlign w:val="center"/>
-          </w:tcPr>
-          <w:p/>
-        </w:tc>
-        <w:tc>
-          <w:tcPr>
-            <w:tcW w:w="1821" w:type="dxa"/>
-            <w:vAlign w:val="center"/>
-          </w:tcPr>
-          <w:p/>
-        </w:tc>
-        <w:tc>
-          <w:tcPr>
-            <w:tcW w:w="3150" w:type="dxa"/>
-            <w:vAlign w:val="center"/>
-          </w:tcPr>
-          <w:p/>
-        </w:tc>
-        <w:tc>
-          <w:tcPr>
-            <w:tcW w:w="630" w:type="dxa"/>
-            <w:vAlign w:val="center"/>
-          </w:tcPr>
-          <w:p/>
-        </w:tc>
-        <w:tc>
-          <w:tcPr>
-            <w:tcW w:w="990" w:type="dxa"/>
-            <w:vAlign w:val="center"/>
-          </w:tcPr>
-          <w:p/>
-        </w:tc>
-        <w:tc>
-          <w:tcPr>
-            <w:tcW w:w="995" w:type="dxa"/>
-            <w:vAlign w:val="center"/>
-          </w:tcPr>
-          <w:p/>
-        </w:tc>
-      </w:tr>
-      <w:tr>
-        <w:trPr>
-          <w:jc w:val="center"/>
-        </w:trPr>
-        <w:tc>
-          <w:tcPr>
-            <w:tcW w:w="882" w:type="dxa"/>
-            <w:vAlign w:val="center"/>
-          </w:tcPr>
-          <w:p>
-            <w:pPr>
-              <w:jc w:val="center"/>
-            </w:pPr>
-            <w:r>
-              <w:t>4</w:t>
-            </w:r>
-          </w:p>
-        </w:tc>
-        <w:tc>
-          <w:tcPr>
-            <w:tcW w:w="1162" w:type="dxa"/>
-            <w:vAlign w:val="center"/>
-          </w:tcPr>
-          <w:p/>
-        </w:tc>
-        <w:tc>
-          <w:tcPr>
-            <w:tcW w:w="1821" w:type="dxa"/>
-            <w:vAlign w:val="center"/>
-          </w:tcPr>
-          <w:p/>
-        </w:tc>
-        <w:tc>
-          <w:tcPr>
-            <w:tcW w:w="3150" w:type="dxa"/>
-            <w:vAlign w:val="center"/>
-          </w:tcPr>
-          <w:p/>
-        </w:tc>
-        <w:tc>
-          <w:tcPr>
-            <w:tcW w:w="630" w:type="dxa"/>
-            <w:vAlign w:val="center"/>
-          </w:tcPr>
-          <w:p/>
-        </w:tc>
-        <w:tc>
-          <w:tcPr>
-            <w:tcW w:w="990" w:type="dxa"/>
-            <w:vAlign w:val="center"/>
-          </w:tcPr>
-          <w:p/>
-        </w:tc>
-        <w:tc>
-          <w:tcPr>
-            <w:tcW w:w="995" w:type="dxa"/>
-            <w:vAlign w:val="center"/>
-          </w:tcPr>
-          <w:p/>
-        </w:tc>
-      </w:tr>
-      <w:tr>
-        <w:trPr>
-          <w:jc w:val="center"/>
-        </w:trPr>
-        <w:tc>
-          <w:tcPr>
-            <w:tcW w:w="882" w:type="dxa"/>
-            <w:vAlign w:val="center"/>
-          </w:tcPr>
-          <w:p>
-            <w:pPr>
-              <w:jc w:val="center"/>
-            </w:pPr>
-            <w:r>
-              <w:t>5</w:t>
-            </w:r>
-          </w:p>
-        </w:tc>
-        <w:tc>
-          <w:tcPr>
-            <w:tcW w:w="1162" w:type="dxa"/>
-            <w:vAlign w:val="center"/>
-          </w:tcPr>
-          <w:p/>
-        </w:tc>
-        <w:tc>
-          <w:tcPr>
-            <w:tcW w:w="1821" w:type="dxa"/>
-            <w:vAlign w:val="center"/>
-          </w:tcPr>
-          <w:p/>
-        </w:tc>
-        <w:tc>
-          <w:tcPr>
-            <w:tcW w:w="3150" w:type="dxa"/>
-            <w:vAlign w:val="center"/>
-          </w:tcPr>
-          <w:p/>
-        </w:tc>
-        <w:tc>
-          <w:tcPr>
-            <w:tcW w:w="630" w:type="dxa"/>
-            <w:vAlign w:val="center"/>
-          </w:tcPr>
-          <w:p/>
-        </w:tc>
-        <w:tc>
-          <w:tcPr>
-            <w:tcW w:w="990" w:type="dxa"/>
-            <w:vAlign w:val="center"/>
-          </w:tcPr>
-          <w:p/>
-        </w:tc>
-        <w:tc>
-          <w:tcPr>
-            <w:tcW w:w="995" w:type="dxa"/>
-            <w:vAlign w:val="center"/>
-          </w:tcPr>
-          <w:p/>
-        </w:tc>
-      </w:tr>
-      <w:tr>
-        <w:trPr>
-          <w:jc w:val="center"/>
-        </w:trPr>
-        <w:tc>
-          <w:tcPr>
-            <w:tcW w:w="882" w:type="dxa"/>
-            <w:vAlign w:val="center"/>
-          </w:tcPr>
-          <w:p>
-            <w:pPr>
-              <w:jc w:val="center"/>
-            </w:pPr>
-            <w:r>
-              <w:t>6</w:t>
-            </w:r>
-          </w:p>
-        </w:tc>
-        <w:tc>
-          <w:tcPr>
-            <w:tcW w:w="1162" w:type="dxa"/>
-            <w:vAlign w:val="center"/>
-          </w:tcPr>
-          <w:p/>
-        </w:tc>
-        <w:tc>
-          <w:tcPr>
-            <w:tcW w:w="1821" w:type="dxa"/>
-            <w:vAlign w:val="center"/>
-          </w:tcPr>
-          <w:p/>
-        </w:tc>
-        <w:tc>
-          <w:tcPr>
-            <w:tcW w:w="3150" w:type="dxa"/>
-            <w:vAlign w:val="center"/>
-          </w:tcPr>
-          <w:p/>
-        </w:tc>
-        <w:tc>
-          <w:tcPr>
-            <w:tcW w:w="630" w:type="dxa"/>
-            <w:vAlign w:val="center"/>
-          </w:tcPr>
-          <w:p/>
-        </w:tc>
-        <w:tc>
-          <w:tcPr>
-            <w:tcW w:w="990" w:type="dxa"/>
-            <w:vAlign w:val="center"/>
-          </w:tcPr>
-          <w:p/>
-        </w:tc>
-        <w:tc>
-          <w:tcPr>
-            <w:tcW w:w="995" w:type="dxa"/>
-            <w:vAlign w:val="center"/>
-          </w:tcPr>
-          <w:p/>
-        </w:tc>
-      </w:tr>
-      <w:tr>
-        <w:trPr>
-          <w:jc w:val="center"/>
-        </w:trPr>
-        <w:tc>
-          <w:tcPr>
-            <w:tcW w:w="882" w:type="dxa"/>
-            <w:vAlign w:val="center"/>
-          </w:tcPr>
-          <w:p>
-            <w:pPr>
-              <w:jc w:val="center"/>
-            </w:pPr>
-            <w:r>
-              <w:t>7</w:t>
-            </w:r>
-          </w:p>
-        </w:tc>
-        <w:tc>
-          <w:tcPr>
-            <w:tcW w:w="1162" w:type="dxa"/>
-            <w:vAlign w:val="center"/>
-          </w:tcPr>
-          <w:p/>
-        </w:tc>
-        <w:tc>
-          <w:tcPr>
-            <w:tcW w:w="1821" w:type="dxa"/>
-            <w:vAlign w:val="center"/>
-          </w:tcPr>
-          <w:p/>
-        </w:tc>
-        <w:tc>
-          <w:tcPr>
-            <w:tcW w:w="3150" w:type="dxa"/>
-            <w:vAlign w:val="center"/>
-          </w:tcPr>
-          <w:p/>
-        </w:tc>
-        <w:tc>
-          <w:tcPr>
-            <w:tcW w:w="630" w:type="dxa"/>
-            <w:vAlign w:val="center"/>
-          </w:tcPr>
-          <w:p/>
-        </w:tc>
-        <w:tc>
-          <w:tcPr>
-            <w:tcW w:w="990" w:type="dxa"/>
-            <w:vAlign w:val="center"/>
-          </w:tcPr>
-          <w:p/>
-        </w:tc>
-        <w:tc>
-          <w:tcPr>
-            <w:tcW w:w="995" w:type="dxa"/>
-            <w:vAlign w:val="center"/>
-          </w:tcPr>
-          <w:p/>
-        </w:tc>
-      </w:tr>
-      <w:tr>
-        <w:trPr>
-          <w:jc w:val="center"/>
-        </w:trPr>
-        <w:tc>
-          <w:tcPr>
-            <w:tcW w:w="882" w:type="dxa"/>
-            <w:vAlign w:val="center"/>
-          </w:tcPr>
-          <w:p>
-            <w:pPr>
-              <w:jc w:val="center"/>
-            </w:pPr>
-            <w:r>
               <w:t>8</w:t>
             </w:r>
           </w:p>
         </w:tc>
         <w:tc>
           <w:tcPr>
-            <w:tcW w:w="1162" w:type="dxa"/>
-            <w:vAlign w:val="center"/>
-          </w:tcPr>
-          <w:p/>
-        </w:tc>
-        <w:tc>
-          <w:tcPr>
-            <w:tcW w:w="1821" w:type="dxa"/>
-            <w:vAlign w:val="center"/>
-          </w:tcPr>
-          <w:p/>
-        </w:tc>
-        <w:tc>
-          <w:tcPr>
-            <w:tcW w:w="3150" w:type="dxa"/>
+            <w:tcW w:w="1530" w:type="dxa"/>
+            <w:vAlign w:val="center"/>
+          </w:tcPr>
+          <w:p/>
+        </w:tc>
+        <w:tc>
+          <w:tcPr>
+            <w:tcW w:w="1620" w:type="dxa"/>
+            <w:vAlign w:val="center"/>
+          </w:tcPr>
+          <w:p/>
+        </w:tc>
+        <w:tc>
+          <w:tcPr>
+            <w:tcW w:w="3060" w:type="dxa"/>
             <w:vAlign w:val="center"/>
           </w:tcPr>
           <w:p/>

</xml_diff>

<commit_message>
EOD. Added ability to export Dr. Bagheri Log form.
</commit_message>
<xml_diff>
--- a/CIPS_Consult_Log.docx
+++ b/CIPS_Consult_Log.docx
@@ -866,7 +866,6 @@
                 <w:i/>
               </w:rPr>
             </w:pPr>
-            <w:bookmarkStart w:id="0" w:name="_GoBack" w:colFirst="0" w:colLast="6"/>
             <w:r>
               <w:rPr>
                 <w:b/>
@@ -1009,7 +1008,6 @@
           </w:p>
         </w:tc>
       </w:tr>
-      <w:bookmarkEnd w:id="0"/>
       <w:tr>
         <w:trPr>
           <w:jc w:val="center"/>
@@ -1192,6 +1190,8 @@
           </w:tcPr>
           <w:p/>
         </w:tc>
+        <w:bookmarkStart w:id="0" w:name="_GoBack"/>
+        <w:bookmarkEnd w:id="0"/>
       </w:tr>
       <w:tr>
         <w:trPr>
@@ -1520,53 +1520,6 @@
             <w:tcW w:w="9350" w:type="dxa"/>
           </w:tcPr>
           <w:p/>
-        </w:tc>
-      </w:tr>
-    </w:tbl>
-    <w:p/>
-    <w:tbl>
-      <w:tblPr>
-        <w:tblStyle w:val="TableGrid"/>
-        <w:tblW w:w="0" w:type="auto"/>
-        <w:tblLook w:val="04A0" w:firstRow="1" w:lastRow="0" w:firstColumn="1" w:lastColumn="0" w:noHBand="0" w:noVBand="1"/>
-      </w:tblPr>
-      <w:tblGrid>
-        <w:gridCol w:w="1975"/>
-        <w:gridCol w:w="1980"/>
-      </w:tblGrid>
-      <w:tr>
-        <w:tc>
-          <w:tcPr>
-            <w:tcW w:w="1975" w:type="dxa"/>
-          </w:tcPr>
-          <w:p>
-            <w:pPr>
-              <w:tabs>
-                <w:tab w:val="left" w:pos="2234"/>
-              </w:tabs>
-              <w:rPr>
-                <w:b/>
-              </w:rPr>
-            </w:pPr>
-            <w:r>
-              <w:rPr>
-                <w:b/>
-              </w:rPr>
-              <w:t>Review time (min):</w:t>
-            </w:r>
-          </w:p>
-        </w:tc>
-        <w:tc>
-          <w:tcPr>
-            <w:tcW w:w="1980" w:type="dxa"/>
-          </w:tcPr>
-          <w:p>
-            <w:pPr>
-              <w:tabs>
-                <w:tab w:val="left" w:pos="2234"/>
-              </w:tabs>
-            </w:pPr>
-          </w:p>
         </w:tc>
       </w:tr>
     </w:tbl>

</xml_diff>